<commit_message>
add 3 step ctl at IO Data Bus , time clock and pc jump
</commit_message>
<xml_diff>
--- a/pc寄存器设计.docx
+++ b/pc寄存器设计.docx
@@ -2,6 +2,22 @@
 <file path=word/document.xml><?xml version="1.0" encoding="utf-8"?>
 <w:document xmlns:wpc="http://schemas.microsoft.com/office/word/2010/wordprocessingCanvas" xmlns:mc="http://schemas.openxmlformats.org/markup-compatibility/2006" xmlns:o="urn:schemas-microsoft-com:office:office" xmlns:r="http://schemas.openxmlformats.org/officeDocument/2006/relationships" xmlns:m="http://schemas.openxmlformats.org/officeDocument/2006/math" xmlns:v="urn:schemas-microsoft-com:vml" xmlns:wp14="http://schemas.microsoft.com/office/word/2010/wordprocessingDrawing" xmlns:wp="http://schemas.openxmlformats.org/drawingml/2006/wordprocessingDrawing" xmlns:w="http://schemas.openxmlformats.org/wordprocessingml/2006/main" xmlns:w14="http://schemas.microsoft.com/office/word/2010/wordml" xmlns:w10="urn:schemas-microsoft-com:office:word" xmlns:w15="http://schemas.microsoft.com/office/word/2012/wordml" xmlns:wpg="http://schemas.microsoft.com/office/word/2010/wordprocessingGroup" xmlns:wpi="http://schemas.microsoft.com/office/word/2010/wordprocessingInk" xmlns:wne="http://schemas.microsoft.com/office/word/2006/wordml" xmlns:wps="http://schemas.microsoft.com/office/word/2010/wordprocessingShape" xmlns:wpsCustomData="http://www.wps.cn/officeDocument/2013/wpsCustomData" mc:Ignorable="w14 w15 wp14">
   <w:body>
+    <w:p>
+      <w:pPr>
+        <w:rPr>
+          <w:rFonts w:hint="eastAsia"/>
+          <w:lang w:val="en-US" w:eastAsia="zh-CN"/>
+        </w:rPr>
+      </w:pPr>
+    </w:p>
+    <w:p>
+      <w:pPr>
+        <w:rPr>
+          <w:rFonts w:hint="eastAsia"/>
+          <w:lang w:val="en-US" w:eastAsia="zh-CN"/>
+        </w:rPr>
+      </w:pPr>
+    </w:p>
     <w:p>
       <w:pPr>
         <w:rPr>
@@ -227,16 +243,16 @@
           </wp:inline>
         </w:drawing>
       </w:r>
-    </w:p>
-    <w:p>
-      <w:pPr>
-        <w:rPr>
-          <w:rFonts w:hint="default"/>
-          <w:lang w:val="en-US" w:eastAsia="zh-CN"/>
-        </w:rPr>
-      </w:pPr>
       <w:bookmarkStart w:id="0" w:name="_GoBack"/>
       <w:bookmarkEnd w:id="0"/>
+    </w:p>
+    <w:p>
+      <w:pPr>
+        <w:rPr>
+          <w:rFonts w:hint="default"/>
+          <w:lang w:val="en-US" w:eastAsia="zh-CN"/>
+        </w:rPr>
+      </w:pPr>
     </w:p>
     <w:p>
       <w:pPr>

</xml_diff>